<commit_message>
Reportes guardados en mismo Path
</commit_message>
<xml_diff>
--- a/OMR/Reports/General.docx
+++ b/OMR/Reports/General.docx
@@ -42,7 +42,7 @@
       </w:r>
       <w:proofErr w:type="spellStart"/>
       <w:r>
-        <w:t>4</w:t>
+        <w:t>27</w:t>
       </w:r>
       <w:proofErr w:type="spellEnd"/>
     </w:p>
@@ -386,27 +386,27 @@
                             </w:r>
                             <w:proofErr w:type="spellStart"/>
                             <w:r>
+                              <w:t>100</w:t>
+                            </w:r>
+                            <w:proofErr w:type="spellEnd"/>
+                            <w:r>
+                              <w:t>%</w:t>
+                            </w:r>
+                          </w:p>
+                          <w:p/>
+                          <w:p>
+                            <w:r>
+                              <w:t>Vela</w:t>
+                            </w:r>
+                            <w:r>
+                              <w:tab/>
+                            </w:r>
+                            <w:r>
+                              <w:tab/>
+                            </w:r>
+                            <w:proofErr w:type="spellStart"/>
+                            <w:r>
                               <w:t>0</w:t>
-                            </w:r>
-                            <w:proofErr w:type="spellEnd"/>
-                            <w:r>
-                              <w:t>%</w:t>
-                            </w:r>
-                          </w:p>
-                          <w:p/>
-                          <w:p>
-                            <w:r>
-                              <w:t>Vela</w:t>
-                            </w:r>
-                            <w:r>
-                              <w:tab/>
-                            </w:r>
-                            <w:r>
-                              <w:tab/>
-                            </w:r>
-                            <w:proofErr w:type="spellStart"/>
-                            <w:r>
-                              <w:t>100</w:t>
                             </w:r>
                             <w:proofErr w:type="spellEnd"/>
                             <w:r>
@@ -470,27 +470,27 @@
                       </w:r>
                       <w:proofErr w:type="spellStart"/>
                       <w:r>
+                        <w:t>100</w:t>
+                      </w:r>
+                      <w:proofErr w:type="spellEnd"/>
+                      <w:r>
+                        <w:t>%</w:t>
+                      </w:r>
+                    </w:p>
+                    <w:p/>
+                    <w:p>
+                      <w:r>
+                        <w:t>Vela</w:t>
+                      </w:r>
+                      <w:r>
+                        <w:tab/>
+                      </w:r>
+                      <w:r>
+                        <w:tab/>
+                      </w:r>
+                      <w:proofErr w:type="spellStart"/>
+                      <w:r>
                         <w:t>0</w:t>
-                      </w:r>
-                      <w:proofErr w:type="spellEnd"/>
-                      <w:r>
-                        <w:t>%</w:t>
-                      </w:r>
-                    </w:p>
-                    <w:p/>
-                    <w:p>
-                      <w:r>
-                        <w:t>Vela</w:t>
-                      </w:r>
-                      <w:r>
-                        <w:tab/>
-                      </w:r>
-                      <w:r>
-                        <w:tab/>
-                      </w:r>
-                      <w:proofErr w:type="spellStart"/>
-                      <w:r>
-                        <w:t>100</w:t>
                       </w:r>
                       <w:proofErr w:type="spellEnd"/>
                       <w:r>
@@ -637,58 +637,58 @@
                             </w:r>
                             <w:proofErr w:type="spellStart"/>
                             <w:r>
+                              <w:t>0</w:t>
+                            </w:r>
+                            <w:proofErr w:type="spellEnd"/>
+                            <w:r>
+                              <w:t>%</w:t>
+                            </w:r>
+                          </w:p>
+                          <w:p/>
+                          <w:p>
+                            <w:r>
+                              <w:t>Letrina</w:t>
+                            </w:r>
+                            <w:r>
+                              <w:tab/>
+                            </w:r>
+                            <w:proofErr w:type="spellStart"/>
+                            <w:r>
+                              <w:t>0</w:t>
+                            </w:r>
+                            <w:proofErr w:type="spellEnd"/>
+                            <w:r>
+                              <w:t>%</w:t>
+                            </w:r>
+                          </w:p>
+                          <w:p/>
+                          <w:p>
+                            <w:r>
+                              <w:t>Fosa Séptica</w:t>
+                            </w:r>
+                            <w:r>
+                              <w:tab/>
+                            </w:r>
+                            <w:proofErr w:type="spellStart"/>
+                            <w:r>
+                              <w:t>0</w:t>
+                            </w:r>
+                            <w:proofErr w:type="spellEnd"/>
+                            <w:r>
+                              <w:t>%</w:t>
+                            </w:r>
+                          </w:p>
+                          <w:p/>
+                          <w:p>
+                            <w:r>
+                              <w:t>Red Publica</w:t>
+                            </w:r>
+                            <w:r>
+                              <w:tab/>
+                            </w:r>
+                            <w:proofErr w:type="spellStart"/>
+                            <w:r>
                               <w:t>100</w:t>
-                            </w:r>
-                            <w:proofErr w:type="spellEnd"/>
-                            <w:r>
-                              <w:t>%</w:t>
-                            </w:r>
-                          </w:p>
-                          <w:p/>
-                          <w:p>
-                            <w:r>
-                              <w:t>Letrina</w:t>
-                            </w:r>
-                            <w:r>
-                              <w:tab/>
-                            </w:r>
-                            <w:proofErr w:type="spellStart"/>
-                            <w:r>
-                              <w:t>0</w:t>
-                            </w:r>
-                            <w:proofErr w:type="spellEnd"/>
-                            <w:r>
-                              <w:t>%</w:t>
-                            </w:r>
-                          </w:p>
-                          <w:p/>
-                          <w:p>
-                            <w:r>
-                              <w:t>Fosa Séptica</w:t>
-                            </w:r>
-                            <w:r>
-                              <w:tab/>
-                            </w:r>
-                            <w:proofErr w:type="spellStart"/>
-                            <w:r>
-                              <w:t>0</w:t>
-                            </w:r>
-                            <w:proofErr w:type="spellEnd"/>
-                            <w:r>
-                              <w:t>%</w:t>
-                            </w:r>
-                          </w:p>
-                          <w:p/>
-                          <w:p>
-                            <w:r>
-                              <w:t>Red Publica</w:t>
-                            </w:r>
-                            <w:r>
-                              <w:tab/>
-                            </w:r>
-                            <w:proofErr w:type="spellStart"/>
-                            <w:r>
-                              <w:t>0</w:t>
                             </w:r>
                             <w:proofErr w:type="spellEnd"/>
                             <w:r>
@@ -735,58 +735,58 @@
                       </w:r>
                       <w:proofErr w:type="spellStart"/>
                       <w:r>
+                        <w:t>0</w:t>
+                      </w:r>
+                      <w:proofErr w:type="spellEnd"/>
+                      <w:r>
+                        <w:t>%</w:t>
+                      </w:r>
+                    </w:p>
+                    <w:p/>
+                    <w:p>
+                      <w:r>
+                        <w:t>Letrina</w:t>
+                      </w:r>
+                      <w:r>
+                        <w:tab/>
+                      </w:r>
+                      <w:proofErr w:type="spellStart"/>
+                      <w:r>
+                        <w:t>0</w:t>
+                      </w:r>
+                      <w:proofErr w:type="spellEnd"/>
+                      <w:r>
+                        <w:t>%</w:t>
+                      </w:r>
+                    </w:p>
+                    <w:p/>
+                    <w:p>
+                      <w:r>
+                        <w:t>Fosa Séptica</w:t>
+                      </w:r>
+                      <w:r>
+                        <w:tab/>
+                      </w:r>
+                      <w:proofErr w:type="spellStart"/>
+                      <w:r>
+                        <w:t>0</w:t>
+                      </w:r>
+                      <w:proofErr w:type="spellEnd"/>
+                      <w:r>
+                        <w:t>%</w:t>
+                      </w:r>
+                    </w:p>
+                    <w:p/>
+                    <w:p>
+                      <w:r>
+                        <w:t>Red Publica</w:t>
+                      </w:r>
+                      <w:r>
+                        <w:tab/>
+                      </w:r>
+                      <w:proofErr w:type="spellStart"/>
+                      <w:r>
                         <w:t>100</w:t>
-                      </w:r>
-                      <w:proofErr w:type="spellEnd"/>
-                      <w:r>
-                        <w:t>%</w:t>
-                      </w:r>
-                    </w:p>
-                    <w:p/>
-                    <w:p>
-                      <w:r>
-                        <w:t>Letrina</w:t>
-                      </w:r>
-                      <w:r>
-                        <w:tab/>
-                      </w:r>
-                      <w:proofErr w:type="spellStart"/>
-                      <w:r>
-                        <w:t>0</w:t>
-                      </w:r>
-                      <w:proofErr w:type="spellEnd"/>
-                      <w:r>
-                        <w:t>%</w:t>
-                      </w:r>
-                    </w:p>
-                    <w:p/>
-                    <w:p>
-                      <w:r>
-                        <w:t>Fosa Séptica</w:t>
-                      </w:r>
-                      <w:r>
-                        <w:tab/>
-                      </w:r>
-                      <w:proofErr w:type="spellStart"/>
-                      <w:r>
-                        <w:t>0</w:t>
-                      </w:r>
-                      <w:proofErr w:type="spellEnd"/>
-                      <w:r>
-                        <w:t>%</w:t>
-                      </w:r>
-                    </w:p>
-                    <w:p/>
-                    <w:p>
-                      <w:r>
-                        <w:t>Red Publica</w:t>
-                      </w:r>
-                      <w:r>
-                        <w:tab/>
-                      </w:r>
-                      <w:proofErr w:type="spellStart"/>
-                      <w:r>
-                        <w:t>0</w:t>
                       </w:r>
                       <w:proofErr w:type="spellEnd"/>
                       <w:r>
@@ -878,109 +878,109 @@
                             </w:r>
                             <w:proofErr w:type="spellStart"/>
                             <w:r>
+                              <w:t>0</w:t>
+                            </w:r>
+                            <w:proofErr w:type="spellEnd"/>
+                            <w:r>
+                              <w:t>%</w:t>
+                            </w:r>
+                          </w:p>
+                          <w:p>
+                            <w:r>
+                              <w:t>Pozo</w:t>
+                            </w:r>
+                            <w:r>
+                              <w:tab/>
+                            </w:r>
+                            <w:r>
+                              <w:tab/>
+                            </w:r>
+                            <w:proofErr w:type="spellStart"/>
+                            <w:r>
+                              <w:t>0</w:t>
+                            </w:r>
+                            <w:proofErr w:type="spellEnd"/>
+                            <w:r>
+                              <w:t>%</w:t>
+                            </w:r>
+                          </w:p>
+                          <w:p>
+                            <w:r>
+                              <w:t>Rio</w:t>
+                            </w:r>
+                            <w:r>
+                              <w:tab/>
+                            </w:r>
+                            <w:r>
+                              <w:tab/>
+                              <w:t xml:space="preserve">  </w:t>
+                            </w:r>
+                            <w:proofErr w:type="spellStart"/>
+                            <w:r>
+                              <w:t>0</w:t>
+                            </w:r>
+                            <w:proofErr w:type="spellEnd"/>
+                            <w:r>
+                              <w:t>%</w:t>
+                            </w:r>
+                          </w:p>
+                          <w:p>
+                            <w:r>
+                              <w:t>Pipa</w:t>
+                            </w:r>
+                            <w:r>
+                              <w:tab/>
+                              <w:t xml:space="preserve">               </w:t>
+                            </w:r>
+                            <w:proofErr w:type="spellStart"/>
+                            <w:r>
+                              <w:t>0</w:t>
+                            </w:r>
+                            <w:proofErr w:type="spellEnd"/>
+                            <w:r>
+                              <w:t>%</w:t>
+                            </w:r>
+                          </w:p>
+                          <w:p>
+                            <w:r>
+                              <w:t xml:space="preserve">Llave colectiva </w:t>
+                            </w:r>
+                            <w:proofErr w:type="spellStart"/>
+                            <w:r>
+                              <w:t>0</w:t>
+                            </w:r>
+                            <w:proofErr w:type="spellEnd"/>
+                            <w:r>
+                              <w:t>%</w:t>
+                            </w:r>
+                          </w:p>
+                          <w:p>
+                            <w:r>
+                              <w:t>Garrafón</w:t>
+                            </w:r>
+                            <w:r>
+                              <w:tab/>
+                              <w:t xml:space="preserve"> </w:t>
+                            </w:r>
+                            <w:proofErr w:type="spellStart"/>
+                            <w:r>
+                              <w:t>0</w:t>
+                            </w:r>
+                            <w:proofErr w:type="spellEnd"/>
+                            <w:r>
+                              <w:t>%</w:t>
+                            </w:r>
+                          </w:p>
+                          <w:p>
+                            <w:r>
+                              <w:t>Tubería</w:t>
+                            </w:r>
+                            <w:r>
+                              <w:tab/>
+                            </w:r>
+                            <w:proofErr w:type="spellStart"/>
+                            <w:r>
                               <w:t>100</w:t>
-                            </w:r>
-                            <w:proofErr w:type="spellEnd"/>
-                            <w:r>
-                              <w:t>%</w:t>
-                            </w:r>
-                          </w:p>
-                          <w:p>
-                            <w:r>
-                              <w:t>Pozo</w:t>
-                            </w:r>
-                            <w:r>
-                              <w:tab/>
-                            </w:r>
-                            <w:r>
-                              <w:tab/>
-                            </w:r>
-                            <w:proofErr w:type="spellStart"/>
-                            <w:r>
-                              <w:t>0</w:t>
-                            </w:r>
-                            <w:proofErr w:type="spellEnd"/>
-                            <w:r>
-                              <w:t>%</w:t>
-                            </w:r>
-                          </w:p>
-                          <w:p>
-                            <w:r>
-                              <w:t>Rio</w:t>
-                            </w:r>
-                            <w:r>
-                              <w:tab/>
-                            </w:r>
-                            <w:r>
-                              <w:tab/>
-                              <w:t xml:space="preserve">  </w:t>
-                            </w:r>
-                            <w:proofErr w:type="spellStart"/>
-                            <w:r>
-                              <w:t>0</w:t>
-                            </w:r>
-                            <w:proofErr w:type="spellEnd"/>
-                            <w:r>
-                              <w:t>%</w:t>
-                            </w:r>
-                          </w:p>
-                          <w:p>
-                            <w:r>
-                              <w:t>Pipa</w:t>
-                            </w:r>
-                            <w:r>
-                              <w:tab/>
-                              <w:t xml:space="preserve">               </w:t>
-                            </w:r>
-                            <w:proofErr w:type="spellStart"/>
-                            <w:r>
-                              <w:t>0</w:t>
-                            </w:r>
-                            <w:proofErr w:type="spellEnd"/>
-                            <w:r>
-                              <w:t>%</w:t>
-                            </w:r>
-                          </w:p>
-                          <w:p>
-                            <w:r>
-                              <w:t xml:space="preserve">Llave colectiva </w:t>
-                            </w:r>
-                            <w:proofErr w:type="spellStart"/>
-                            <w:r>
-                              <w:t>0</w:t>
-                            </w:r>
-                            <w:proofErr w:type="spellEnd"/>
-                            <w:r>
-                              <w:t>%</w:t>
-                            </w:r>
-                          </w:p>
-                          <w:p>
-                            <w:r>
-                              <w:t>Garrafón</w:t>
-                            </w:r>
-                            <w:r>
-                              <w:tab/>
-                              <w:t xml:space="preserve"> </w:t>
-                            </w:r>
-                            <w:proofErr w:type="spellStart"/>
-                            <w:r>
-                              <w:t>0</w:t>
-                            </w:r>
-                            <w:proofErr w:type="spellEnd"/>
-                            <w:r>
-                              <w:t>%</w:t>
-                            </w:r>
-                          </w:p>
-                          <w:p>
-                            <w:r>
-                              <w:t>Tubería</w:t>
-                            </w:r>
-                            <w:r>
-                              <w:tab/>
-                            </w:r>
-                            <w:proofErr w:type="spellStart"/>
-                            <w:r>
-                              <w:t>0</w:t>
                             </w:r>
                             <w:proofErr w:type="spellEnd"/>
                             <w:r>
@@ -1023,109 +1023,109 @@
                       </w:r>
                       <w:proofErr w:type="spellStart"/>
                       <w:r>
+                        <w:t>0</w:t>
+                      </w:r>
+                      <w:proofErr w:type="spellEnd"/>
+                      <w:r>
+                        <w:t>%</w:t>
+                      </w:r>
+                    </w:p>
+                    <w:p>
+                      <w:r>
+                        <w:t>Pozo</w:t>
+                      </w:r>
+                      <w:r>
+                        <w:tab/>
+                      </w:r>
+                      <w:r>
+                        <w:tab/>
+                      </w:r>
+                      <w:proofErr w:type="spellStart"/>
+                      <w:r>
+                        <w:t>0</w:t>
+                      </w:r>
+                      <w:proofErr w:type="spellEnd"/>
+                      <w:r>
+                        <w:t>%</w:t>
+                      </w:r>
+                    </w:p>
+                    <w:p>
+                      <w:r>
+                        <w:t>Rio</w:t>
+                      </w:r>
+                      <w:r>
+                        <w:tab/>
+                      </w:r>
+                      <w:r>
+                        <w:tab/>
+                        <w:t xml:space="preserve">  </w:t>
+                      </w:r>
+                      <w:proofErr w:type="spellStart"/>
+                      <w:r>
+                        <w:t>0</w:t>
+                      </w:r>
+                      <w:proofErr w:type="spellEnd"/>
+                      <w:r>
+                        <w:t>%</w:t>
+                      </w:r>
+                    </w:p>
+                    <w:p>
+                      <w:r>
+                        <w:t>Pipa</w:t>
+                      </w:r>
+                      <w:r>
+                        <w:tab/>
+                        <w:t xml:space="preserve">               </w:t>
+                      </w:r>
+                      <w:proofErr w:type="spellStart"/>
+                      <w:r>
+                        <w:t>0</w:t>
+                      </w:r>
+                      <w:proofErr w:type="spellEnd"/>
+                      <w:r>
+                        <w:t>%</w:t>
+                      </w:r>
+                    </w:p>
+                    <w:p>
+                      <w:r>
+                        <w:t xml:space="preserve">Llave colectiva </w:t>
+                      </w:r>
+                      <w:proofErr w:type="spellStart"/>
+                      <w:r>
+                        <w:t>0</w:t>
+                      </w:r>
+                      <w:proofErr w:type="spellEnd"/>
+                      <w:r>
+                        <w:t>%</w:t>
+                      </w:r>
+                    </w:p>
+                    <w:p>
+                      <w:r>
+                        <w:t>Garrafón</w:t>
+                      </w:r>
+                      <w:r>
+                        <w:tab/>
+                        <w:t xml:space="preserve"> </w:t>
+                      </w:r>
+                      <w:proofErr w:type="spellStart"/>
+                      <w:r>
+                        <w:t>0</w:t>
+                      </w:r>
+                      <w:proofErr w:type="spellEnd"/>
+                      <w:r>
+                        <w:t>%</w:t>
+                      </w:r>
+                    </w:p>
+                    <w:p>
+                      <w:r>
+                        <w:t>Tubería</w:t>
+                      </w:r>
+                      <w:r>
+                        <w:tab/>
+                      </w:r>
+                      <w:proofErr w:type="spellStart"/>
+                      <w:r>
                         <w:t>100</w:t>
-                      </w:r>
-                      <w:proofErr w:type="spellEnd"/>
-                      <w:r>
-                        <w:t>%</w:t>
-                      </w:r>
-                    </w:p>
-                    <w:p>
-                      <w:r>
-                        <w:t>Pozo</w:t>
-                      </w:r>
-                      <w:r>
-                        <w:tab/>
-                      </w:r>
-                      <w:r>
-                        <w:tab/>
-                      </w:r>
-                      <w:proofErr w:type="spellStart"/>
-                      <w:r>
-                        <w:t>0</w:t>
-                      </w:r>
-                      <w:proofErr w:type="spellEnd"/>
-                      <w:r>
-                        <w:t>%</w:t>
-                      </w:r>
-                    </w:p>
-                    <w:p>
-                      <w:r>
-                        <w:t>Rio</w:t>
-                      </w:r>
-                      <w:r>
-                        <w:tab/>
-                      </w:r>
-                      <w:r>
-                        <w:tab/>
-                        <w:t xml:space="preserve">  </w:t>
-                      </w:r>
-                      <w:proofErr w:type="spellStart"/>
-                      <w:r>
-                        <w:t>0</w:t>
-                      </w:r>
-                      <w:proofErr w:type="spellEnd"/>
-                      <w:r>
-                        <w:t>%</w:t>
-                      </w:r>
-                    </w:p>
-                    <w:p>
-                      <w:r>
-                        <w:t>Pipa</w:t>
-                      </w:r>
-                      <w:r>
-                        <w:tab/>
-                        <w:t xml:space="preserve">               </w:t>
-                      </w:r>
-                      <w:proofErr w:type="spellStart"/>
-                      <w:r>
-                        <w:t>0</w:t>
-                      </w:r>
-                      <w:proofErr w:type="spellEnd"/>
-                      <w:r>
-                        <w:t>%</w:t>
-                      </w:r>
-                    </w:p>
-                    <w:p>
-                      <w:r>
-                        <w:t xml:space="preserve">Llave colectiva </w:t>
-                      </w:r>
-                      <w:proofErr w:type="spellStart"/>
-                      <w:r>
-                        <w:t>0</w:t>
-                      </w:r>
-                      <w:proofErr w:type="spellEnd"/>
-                      <w:r>
-                        <w:t>%</w:t>
-                      </w:r>
-                    </w:p>
-                    <w:p>
-                      <w:r>
-                        <w:t>Garrafón</w:t>
-                      </w:r>
-                      <w:r>
-                        <w:tab/>
-                        <w:t xml:space="preserve"> </w:t>
-                      </w:r>
-                      <w:proofErr w:type="spellStart"/>
-                      <w:r>
-                        <w:t>0</w:t>
-                      </w:r>
-                      <w:proofErr w:type="spellEnd"/>
-                      <w:r>
-                        <w:t>%</w:t>
-                      </w:r>
-                    </w:p>
-                    <w:p>
-                      <w:r>
-                        <w:t>Tubería</w:t>
-                      </w:r>
-                      <w:r>
-                        <w:tab/>
-                      </w:r>
-                      <w:proofErr w:type="spellStart"/>
-                      <w:r>
-                        <w:t>0</w:t>
                       </w:r>
                       <w:proofErr w:type="spellEnd"/>
                       <w:r>
@@ -1329,20 +1329,20 @@
                             </w:r>
                             <w:proofErr w:type="spellStart"/>
                             <w:r>
+                              <w:t>0</w:t>
+                            </w:r>
+                            <w:proofErr w:type="spellEnd"/>
+                            <w:r>
+                              <w:t>%</w:t>
+                            </w:r>
+                          </w:p>
+                          <w:p>
+                            <w:r>
+                              <w:t xml:space="preserve">Mosaico           </w:t>
+                            </w:r>
+                            <w:proofErr w:type="spellStart"/>
+                            <w:r>
                               <w:t>100</w:t>
-                            </w:r>
-                            <w:proofErr w:type="spellEnd"/>
-                            <w:r>
-                              <w:t>%</w:t>
-                            </w:r>
-                          </w:p>
-                          <w:p>
-                            <w:r>
-                              <w:t xml:space="preserve">Mosaico           </w:t>
-                            </w:r>
-                            <w:proofErr w:type="spellStart"/>
-                            <w:r>
-                              <w:t>0</w:t>
                             </w:r>
                             <w:proofErr w:type="spellEnd"/>
                             <w:r>
@@ -1436,20 +1436,20 @@
                       </w:r>
                       <w:proofErr w:type="spellStart"/>
                       <w:r>
+                        <w:t>0</w:t>
+                      </w:r>
+                      <w:proofErr w:type="spellEnd"/>
+                      <w:r>
+                        <w:t>%</w:t>
+                      </w:r>
+                    </w:p>
+                    <w:p>
+                      <w:r>
+                        <w:t xml:space="preserve">Mosaico           </w:t>
+                      </w:r>
+                      <w:proofErr w:type="spellStart"/>
+                      <w:r>
                         <w:t>100</w:t>
-                      </w:r>
-                      <w:proofErr w:type="spellEnd"/>
-                      <w:r>
-                        <w:t>%</w:t>
-                      </w:r>
-                    </w:p>
-                    <w:p>
-                      <w:r>
-                        <w:t xml:space="preserve">Mosaico           </w:t>
-                      </w:r>
-                      <w:proofErr w:type="spellStart"/>
-                      <w:r>
-                        <w:t>0</w:t>
                       </w:r>
                       <w:proofErr w:type="spellEnd"/>
                       <w:r>
@@ -1576,45 +1576,45 @@
                             </w:r>
                             <w:proofErr w:type="spellStart"/>
                             <w:r>
+                              <w:t>0</w:t>
+                            </w:r>
+                            <w:proofErr w:type="spellEnd"/>
+                            <w:r>
+                              <w:t>%</w:t>
+                            </w:r>
+                          </w:p>
+                          <w:p/>
+                          <w:p>
+                            <w:r>
+                              <w:t>Adobe</w:t>
+                            </w:r>
+                            <w:r>
+                              <w:tab/>
+                            </w:r>
+                            <w:r>
+                              <w:tab/>
+                            </w:r>
+                            <w:proofErr w:type="spellStart"/>
+                            <w:r>
+                              <w:t>0</w:t>
+                            </w:r>
+                            <w:proofErr w:type="spellEnd"/>
+                            <w:r>
+                              <w:t>%</w:t>
+                            </w:r>
+                          </w:p>
+                          <w:p/>
+                          <w:p>
+                            <w:r>
+                              <w:t>Cemento</w:t>
+                            </w:r>
+                            <w:r>
+                              <w:tab/>
+                              <w:t xml:space="preserve"> </w:t>
+                            </w:r>
+                            <w:proofErr w:type="spellStart"/>
+                            <w:r>
                               <w:t>100</w:t>
-                            </w:r>
-                            <w:proofErr w:type="spellEnd"/>
-                            <w:r>
-                              <w:t>%</w:t>
-                            </w:r>
-                          </w:p>
-                          <w:p/>
-                          <w:p>
-                            <w:r>
-                              <w:t>Adobe</w:t>
-                            </w:r>
-                            <w:r>
-                              <w:tab/>
-                            </w:r>
-                            <w:r>
-                              <w:tab/>
-                            </w:r>
-                            <w:proofErr w:type="spellStart"/>
-                            <w:r>
-                              <w:t>0</w:t>
-                            </w:r>
-                            <w:proofErr w:type="spellEnd"/>
-                            <w:r>
-                              <w:t>%</w:t>
-                            </w:r>
-                          </w:p>
-                          <w:p/>
-                          <w:p>
-                            <w:r>
-                              <w:t>Cemento</w:t>
-                            </w:r>
-                            <w:r>
-                              <w:tab/>
-                              <w:t xml:space="preserve"> </w:t>
-                            </w:r>
-                            <w:proofErr w:type="spellStart"/>
-                            <w:r>
-                              <w:t>0</w:t>
                             </w:r>
                             <w:proofErr w:type="spellEnd"/>
                             <w:r>
@@ -1680,45 +1680,45 @@
                       </w:r>
                       <w:proofErr w:type="spellStart"/>
                       <w:r>
+                        <w:t>0</w:t>
+                      </w:r>
+                      <w:proofErr w:type="spellEnd"/>
+                      <w:r>
+                        <w:t>%</w:t>
+                      </w:r>
+                    </w:p>
+                    <w:p/>
+                    <w:p>
+                      <w:r>
+                        <w:t>Adobe</w:t>
+                      </w:r>
+                      <w:r>
+                        <w:tab/>
+                      </w:r>
+                      <w:r>
+                        <w:tab/>
+                      </w:r>
+                      <w:proofErr w:type="spellStart"/>
+                      <w:r>
+                        <w:t>0</w:t>
+                      </w:r>
+                      <w:proofErr w:type="spellEnd"/>
+                      <w:r>
+                        <w:t>%</w:t>
+                      </w:r>
+                    </w:p>
+                    <w:p/>
+                    <w:p>
+                      <w:r>
+                        <w:t>Cemento</w:t>
+                      </w:r>
+                      <w:r>
+                        <w:tab/>
+                        <w:t xml:space="preserve"> </w:t>
+                      </w:r>
+                      <w:proofErr w:type="spellStart"/>
+                      <w:r>
                         <w:t>100</w:t>
-                      </w:r>
-                      <w:proofErr w:type="spellEnd"/>
-                      <w:r>
-                        <w:t>%</w:t>
-                      </w:r>
-                    </w:p>
-                    <w:p/>
-                    <w:p>
-                      <w:r>
-                        <w:t>Adobe</w:t>
-                      </w:r>
-                      <w:r>
-                        <w:tab/>
-                      </w:r>
-                      <w:r>
-                        <w:tab/>
-                      </w:r>
-                      <w:proofErr w:type="spellStart"/>
-                      <w:r>
-                        <w:t>0</w:t>
-                      </w:r>
-                      <w:proofErr w:type="spellEnd"/>
-                      <w:r>
-                        <w:t>%</w:t>
-                      </w:r>
-                    </w:p>
-                    <w:p/>
-                    <w:p>
-                      <w:r>
-                        <w:t>Cemento</w:t>
-                      </w:r>
-                      <w:r>
-                        <w:tab/>
-                        <w:t xml:space="preserve"> </w:t>
-                      </w:r>
-                      <w:proofErr w:type="spellStart"/>
-                      <w:r>
-                        <w:t>0</w:t>
                       </w:r>
                       <w:proofErr w:type="spellEnd"/>
                       <w:r>
@@ -1813,7 +1813,7 @@
                             </w:r>
                             <w:proofErr w:type="spellStart"/>
                             <w:r>
-                              <w:t>100</w:t>
+                              <w:t>0</w:t>
                             </w:r>
                             <w:proofErr w:type="spellEnd"/>
                             <w:r>
@@ -1909,7 +1909,7 @@
                       </w:r>
                       <w:proofErr w:type="spellStart"/>
                       <w:r>
-                        <w:t>100</w:t>
+                        <w:t>0</w:t>
                       </w:r>
                       <w:proofErr w:type="spellEnd"/>
                       <w:r>
@@ -2121,6 +2121,102 @@
                             </w:r>
                             <w:proofErr w:type="spellStart"/>
                             <w:r>
+                              <w:t>100</w:t>
+                            </w:r>
+                            <w:proofErr w:type="spellEnd"/>
+                            <w:r>
+                              <w:t>%</w:t>
+                            </w:r>
+                          </w:p>
+                          <w:p>
+                            <w:r>
+                              <w:t>Transporte Urbano</w:t>
+                            </w:r>
+                            <w:r>
+                              <w:tab/>
+                            </w:r>
+                            <w:r>
+                              <w:tab/>
+                            </w:r>
+                            <w:r>
+                              <w:tab/>
+                            </w:r>
+                            <w:r>
+                              <w:tab/>
+                              <w:t xml:space="preserve"> </w:t>
+                            </w:r>
+                            <w:proofErr w:type="spellStart"/>
+                            <w:r>
+                              <w:t>100</w:t>
+                            </w:r>
+                            <w:proofErr w:type="spellEnd"/>
+                            <w:r>
+                              <w:t>%</w:t>
+                            </w:r>
+                          </w:p>
+                          <w:p>
+                            <w:r>
+                              <w:t>Centros De Salud</w:t>
+                            </w:r>
+                            <w:r>
+                              <w:tab/>
+                            </w:r>
+                            <w:r>
+                              <w:tab/>
+                            </w:r>
+                            <w:r>
+                              <w:tab/>
+                            </w:r>
+                            <w:r>
+                              <w:tab/>
+                            </w:r>
+                            <w:proofErr w:type="spellStart"/>
+                            <w:r>
+                              <w:t>100</w:t>
+                            </w:r>
+                            <w:proofErr w:type="spellEnd"/>
+                            <w:r>
+                              <w:t>%</w:t>
+                            </w:r>
+                          </w:p>
+                          <w:p>
+                            <w:r>
+                              <w:t>Mercados Sobre Ruedas</w:t>
+                            </w:r>
+                            <w:r>
+                              <w:tab/>
+                            </w:r>
+                            <w:r>
+                              <w:tab/>
+                              <w:t xml:space="preserve">            </w:t>
+                            </w:r>
+                            <w:proofErr w:type="spellStart"/>
+                            <w:r>
+                              <w:t>100</w:t>
+                            </w:r>
+                            <w:proofErr w:type="spellEnd"/>
+                            <w:r>
+                              <w:t>%</w:t>
+                            </w:r>
+                          </w:p>
+                          <w:p>
+                            <w:r>
+                              <w:t>Centros Comerciales</w:t>
+                            </w:r>
+                            <w:r>
+                              <w:tab/>
+                            </w:r>
+                            <w:r>
+                              <w:tab/>
+                            </w:r>
+                            <w:r>
+                              <w:tab/>
+                            </w:r>
+                            <w:r>
+                              <w:tab/>
+                            </w:r>
+                            <w:proofErr w:type="spellStart"/>
+                            <w:r>
                               <w:t>0</w:t>
                             </w:r>
                             <w:proofErr w:type="spellEnd"/>
@@ -2128,22 +2224,33 @@
                               <w:t>%</w:t>
                             </w:r>
                           </w:p>
-                          <w:p>
-                            <w:r>
-                              <w:t>Transporte Urbano</w:t>
-                            </w:r>
-                            <w:r>
-                              <w:tab/>
-                            </w:r>
-                            <w:r>
-                              <w:tab/>
-                            </w:r>
-                            <w:r>
-                              <w:tab/>
-                            </w:r>
-                            <w:r>
-                              <w:tab/>
-                              <w:t xml:space="preserve"> </w:t>
+                          <w:p/>
+                          <w:p>
+                            <w:r>
+                              <w:t>CENTROS EDUCATIVOS:</w:t>
+                            </w:r>
+                          </w:p>
+                          <w:p>
+                            <w:r>
+                              <w:t>Kínder</w:t>
+                            </w:r>
+                            <w:r>
+                              <w:tab/>
+                            </w:r>
+                            <w:r>
+                              <w:tab/>
+                            </w:r>
+                            <w:r>
+                              <w:tab/>
+                            </w:r>
+                            <w:r>
+                              <w:tab/>
+                            </w:r>
+                            <w:r>
+                              <w:tab/>
+                            </w:r>
+                            <w:r>
+                              <w:tab/>
                             </w:r>
                             <w:proofErr w:type="spellStart"/>
                             <w:r>
@@ -2156,39 +2263,22 @@
                           </w:p>
                           <w:p>
                             <w:r>
-                              <w:t>Centros De Salud</w:t>
-                            </w:r>
-                            <w:r>
-                              <w:tab/>
-                            </w:r>
-                            <w:r>
-                              <w:tab/>
-                            </w:r>
-                            <w:r>
-                              <w:tab/>
-                            </w:r>
-                            <w:r>
-                              <w:tab/>
-                            </w:r>
-                            <w:proofErr w:type="spellStart"/>
-                            <w:r>
-                              <w:t>100</w:t>
-                            </w:r>
-                            <w:proofErr w:type="spellEnd"/>
-                            <w:r>
-                              <w:t>%</w:t>
-                            </w:r>
-                          </w:p>
-                          <w:p>
-                            <w:r>
-                              <w:t>Mercados Sobre Ruedas</w:t>
-                            </w:r>
-                            <w:r>
-                              <w:tab/>
-                            </w:r>
-                            <w:r>
-                              <w:tab/>
-                              <w:t xml:space="preserve">            </w:t>
+                              <w:t>Primaria</w:t>
+                            </w:r>
+                            <w:r>
+                              <w:tab/>
+                            </w:r>
+                            <w:r>
+                              <w:tab/>
+                            </w:r>
+                            <w:r>
+                              <w:tab/>
+                            </w:r>
+                            <w:r>
+                              <w:tab/>
+                            </w:r>
+                            <w:r>
+                              <w:tab/>
                             </w:r>
                             <w:proofErr w:type="spellStart"/>
                             <w:r>
@@ -2201,41 +2291,7 @@
                           </w:p>
                           <w:p>
                             <w:r>
-                              <w:t>Centros Comerciales</w:t>
-                            </w:r>
-                            <w:r>
-                              <w:tab/>
-                            </w:r>
-                            <w:r>
-                              <w:tab/>
-                            </w:r>
-                            <w:r>
-                              <w:tab/>
-                            </w:r>
-                            <w:r>
-                              <w:tab/>
-                            </w:r>
-                            <w:proofErr w:type="spellStart"/>
-                            <w:r>
-                              <w:t>100</w:t>
-                            </w:r>
-                            <w:proofErr w:type="spellEnd"/>
-                            <w:r>
-                              <w:t>%</w:t>
-                            </w:r>
-                          </w:p>
-                          <w:p/>
-                          <w:p>
-                            <w:r>
-                              <w:t>CENTROS EDUCATIVOS:</w:t>
-                            </w:r>
-                          </w:p>
-                          <w:p>
-                            <w:r>
-                              <w:t>Kínder</w:t>
-                            </w:r>
-                            <w:r>
-                              <w:tab/>
+                              <w:t>Secundaria</w:t>
                             </w:r>
                             <w:r>
                               <w:tab/>
@@ -2255,62 +2311,6 @@
                             <w:proofErr w:type="spellStart"/>
                             <w:r>
                               <w:t>0</w:t>
-                            </w:r>
-                            <w:proofErr w:type="spellEnd"/>
-                            <w:r>
-                              <w:t>%</w:t>
-                            </w:r>
-                          </w:p>
-                          <w:p>
-                            <w:r>
-                              <w:t>Primaria</w:t>
-                            </w:r>
-                            <w:r>
-                              <w:tab/>
-                            </w:r>
-                            <w:r>
-                              <w:tab/>
-                            </w:r>
-                            <w:r>
-                              <w:tab/>
-                            </w:r>
-                            <w:r>
-                              <w:tab/>
-                            </w:r>
-                            <w:r>
-                              <w:tab/>
-                            </w:r>
-                            <w:proofErr w:type="spellStart"/>
-                            <w:r>
-                              <w:t>0</w:t>
-                            </w:r>
-                            <w:proofErr w:type="spellEnd"/>
-                            <w:r>
-                              <w:t>%</w:t>
-                            </w:r>
-                          </w:p>
-                          <w:p>
-                            <w:r>
-                              <w:t>Secundaria</w:t>
-                            </w:r>
-                            <w:r>
-                              <w:tab/>
-                            </w:r>
-                            <w:r>
-                              <w:tab/>
-                            </w:r>
-                            <w:r>
-                              <w:tab/>
-                            </w:r>
-                            <w:r>
-                              <w:tab/>
-                            </w:r>
-                            <w:r>
-                              <w:tab/>
-                            </w:r>
-                            <w:proofErr w:type="spellStart"/>
-                            <w:r>
-                              <w:t>100</w:t>
                             </w:r>
                             <w:proofErr w:type="spellEnd"/>
                             <w:r>
@@ -2389,6 +2389,102 @@
                       </w:r>
                       <w:proofErr w:type="spellStart"/>
                       <w:r>
+                        <w:t>100</w:t>
+                      </w:r>
+                      <w:proofErr w:type="spellEnd"/>
+                      <w:r>
+                        <w:t>%</w:t>
+                      </w:r>
+                    </w:p>
+                    <w:p>
+                      <w:r>
+                        <w:t>Transporte Urbano</w:t>
+                      </w:r>
+                      <w:r>
+                        <w:tab/>
+                      </w:r>
+                      <w:r>
+                        <w:tab/>
+                      </w:r>
+                      <w:r>
+                        <w:tab/>
+                      </w:r>
+                      <w:r>
+                        <w:tab/>
+                        <w:t xml:space="preserve"> </w:t>
+                      </w:r>
+                      <w:proofErr w:type="spellStart"/>
+                      <w:r>
+                        <w:t>100</w:t>
+                      </w:r>
+                      <w:proofErr w:type="spellEnd"/>
+                      <w:r>
+                        <w:t>%</w:t>
+                      </w:r>
+                    </w:p>
+                    <w:p>
+                      <w:r>
+                        <w:t>Centros De Salud</w:t>
+                      </w:r>
+                      <w:r>
+                        <w:tab/>
+                      </w:r>
+                      <w:r>
+                        <w:tab/>
+                      </w:r>
+                      <w:r>
+                        <w:tab/>
+                      </w:r>
+                      <w:r>
+                        <w:tab/>
+                      </w:r>
+                      <w:proofErr w:type="spellStart"/>
+                      <w:r>
+                        <w:t>100</w:t>
+                      </w:r>
+                      <w:proofErr w:type="spellEnd"/>
+                      <w:r>
+                        <w:t>%</w:t>
+                      </w:r>
+                    </w:p>
+                    <w:p>
+                      <w:r>
+                        <w:t>Mercados Sobre Ruedas</w:t>
+                      </w:r>
+                      <w:r>
+                        <w:tab/>
+                      </w:r>
+                      <w:r>
+                        <w:tab/>
+                        <w:t xml:space="preserve">            </w:t>
+                      </w:r>
+                      <w:proofErr w:type="spellStart"/>
+                      <w:r>
+                        <w:t>100</w:t>
+                      </w:r>
+                      <w:proofErr w:type="spellEnd"/>
+                      <w:r>
+                        <w:t>%</w:t>
+                      </w:r>
+                    </w:p>
+                    <w:p>
+                      <w:r>
+                        <w:t>Centros Comerciales</w:t>
+                      </w:r>
+                      <w:r>
+                        <w:tab/>
+                      </w:r>
+                      <w:r>
+                        <w:tab/>
+                      </w:r>
+                      <w:r>
+                        <w:tab/>
+                      </w:r>
+                      <w:r>
+                        <w:tab/>
+                      </w:r>
+                      <w:proofErr w:type="spellStart"/>
+                      <w:r>
                         <w:t>0</w:t>
                       </w:r>
                       <w:proofErr w:type="spellEnd"/>
@@ -2396,22 +2492,33 @@
                         <w:t>%</w:t>
                       </w:r>
                     </w:p>
-                    <w:p>
-                      <w:r>
-                        <w:t>Transporte Urbano</w:t>
-                      </w:r>
-                      <w:r>
-                        <w:tab/>
-                      </w:r>
-                      <w:r>
-                        <w:tab/>
-                      </w:r>
-                      <w:r>
-                        <w:tab/>
-                      </w:r>
-                      <w:r>
-                        <w:tab/>
-                        <w:t xml:space="preserve"> </w:t>
+                    <w:p/>
+                    <w:p>
+                      <w:r>
+                        <w:t>CENTROS EDUCATIVOS:</w:t>
+                      </w:r>
+                    </w:p>
+                    <w:p>
+                      <w:r>
+                        <w:t>Kínder</w:t>
+                      </w:r>
+                      <w:r>
+                        <w:tab/>
+                      </w:r>
+                      <w:r>
+                        <w:tab/>
+                      </w:r>
+                      <w:r>
+                        <w:tab/>
+                      </w:r>
+                      <w:r>
+                        <w:tab/>
+                      </w:r>
+                      <w:r>
+                        <w:tab/>
+                      </w:r>
+                      <w:r>
+                        <w:tab/>
                       </w:r>
                       <w:proofErr w:type="spellStart"/>
                       <w:r>
@@ -2424,39 +2531,22 @@
                     </w:p>
                     <w:p>
                       <w:r>
-                        <w:t>Centros De Salud</w:t>
-                      </w:r>
-                      <w:r>
-                        <w:tab/>
-                      </w:r>
-                      <w:r>
-                        <w:tab/>
-                      </w:r>
-                      <w:r>
-                        <w:tab/>
-                      </w:r>
-                      <w:r>
-                        <w:tab/>
-                      </w:r>
-                      <w:proofErr w:type="spellStart"/>
-                      <w:r>
-                        <w:t>100</w:t>
-                      </w:r>
-                      <w:proofErr w:type="spellEnd"/>
-                      <w:r>
-                        <w:t>%</w:t>
-                      </w:r>
-                    </w:p>
-                    <w:p>
-                      <w:r>
-                        <w:t>Mercados Sobre Ruedas</w:t>
-                      </w:r>
-                      <w:r>
-                        <w:tab/>
-                      </w:r>
-                      <w:r>
-                        <w:tab/>
-                        <w:t xml:space="preserve">            </w:t>
+                        <w:t>Primaria</w:t>
+                      </w:r>
+                      <w:r>
+                        <w:tab/>
+                      </w:r>
+                      <w:r>
+                        <w:tab/>
+                      </w:r>
+                      <w:r>
+                        <w:tab/>
+                      </w:r>
+                      <w:r>
+                        <w:tab/>
+                      </w:r>
+                      <w:r>
+                        <w:tab/>
                       </w:r>
                       <w:proofErr w:type="spellStart"/>
                       <w:r>
@@ -2469,41 +2559,7 @@
                     </w:p>
                     <w:p>
                       <w:r>
-                        <w:t>Centros Comerciales</w:t>
-                      </w:r>
-                      <w:r>
-                        <w:tab/>
-                      </w:r>
-                      <w:r>
-                        <w:tab/>
-                      </w:r>
-                      <w:r>
-                        <w:tab/>
-                      </w:r>
-                      <w:r>
-                        <w:tab/>
-                      </w:r>
-                      <w:proofErr w:type="spellStart"/>
-                      <w:r>
-                        <w:t>100</w:t>
-                      </w:r>
-                      <w:proofErr w:type="spellEnd"/>
-                      <w:r>
-                        <w:t>%</w:t>
-                      </w:r>
-                    </w:p>
-                    <w:p/>
-                    <w:p>
-                      <w:r>
-                        <w:t>CENTROS EDUCATIVOS:</w:t>
-                      </w:r>
-                    </w:p>
-                    <w:p>
-                      <w:r>
-                        <w:t>Kínder</w:t>
-                      </w:r>
-                      <w:r>
-                        <w:tab/>
+                        <w:t>Secundaria</w:t>
                       </w:r>
                       <w:r>
                         <w:tab/>
@@ -2523,62 +2579,6 @@
                       <w:proofErr w:type="spellStart"/>
                       <w:r>
                         <w:t>0</w:t>
-                      </w:r>
-                      <w:proofErr w:type="spellEnd"/>
-                      <w:r>
-                        <w:t>%</w:t>
-                      </w:r>
-                    </w:p>
-                    <w:p>
-                      <w:r>
-                        <w:t>Primaria</w:t>
-                      </w:r>
-                      <w:r>
-                        <w:tab/>
-                      </w:r>
-                      <w:r>
-                        <w:tab/>
-                      </w:r>
-                      <w:r>
-                        <w:tab/>
-                      </w:r>
-                      <w:r>
-                        <w:tab/>
-                      </w:r>
-                      <w:r>
-                        <w:tab/>
-                      </w:r>
-                      <w:proofErr w:type="spellStart"/>
-                      <w:r>
-                        <w:t>0</w:t>
-                      </w:r>
-                      <w:proofErr w:type="spellEnd"/>
-                      <w:r>
-                        <w:t>%</w:t>
-                      </w:r>
-                    </w:p>
-                    <w:p>
-                      <w:r>
-                        <w:t>Secundaria</w:t>
-                      </w:r>
-                      <w:r>
-                        <w:tab/>
-                      </w:r>
-                      <w:r>
-                        <w:tab/>
-                      </w:r>
-                      <w:r>
-                        <w:tab/>
-                      </w:r>
-                      <w:r>
-                        <w:tab/>
-                      </w:r>
-                      <w:r>
-                        <w:tab/>
-                      </w:r>
-                      <w:proofErr w:type="spellStart"/>
-                      <w:r>
-                        <w:t>100</w:t>
                       </w:r>
                       <w:proofErr w:type="spellEnd"/>
                       <w:r>
@@ -2773,7 +2773,7 @@
                               <w:t xml:space="preserve">Alimentaria </w:t>
                             </w:r>
                             <w:r>
-                              <w:t xml:space="preserve">     100%</w:t>
+                              <w:t xml:space="preserve">     0%</w:t>
                             </w:r>
                           </w:p>
                           <w:p>
@@ -2788,7 +2788,7 @@
                             </w:r>
                             <w:proofErr w:type="spellStart"/>
                             <w:r>
-                              <w:t>0</w:t>
+                              <w:t>100</w:t>
                             </w:r>
                             <w:proofErr w:type="spellEnd"/>
                             <w:r>
@@ -2835,7 +2835,7 @@
                         <w:t xml:space="preserve">Alimentaria </w:t>
                       </w:r>
                       <w:r>
-                        <w:t xml:space="preserve">     100%</w:t>
+                        <w:t xml:space="preserve">     0%</w:t>
                       </w:r>
                     </w:p>
                     <w:p>
@@ -2850,7 +2850,7 @@
                       </w:r>
                       <w:proofErr w:type="spellStart"/>
                       <w:r>
-                        <w:t>0</w:t>
+                        <w:t>100</w:t>
                       </w:r>
                       <w:proofErr w:type="spellEnd"/>
                       <w:r>

</xml_diff>